<commit_message>
Added comments to the Tacklist
</commit_message>
<xml_diff>
--- a/Anthology Tasklist.docx
+++ b/Anthology Tasklist.docx
@@ -1,6 +1,6 @@
 
 <file path=word/document.xml><?xml version="1.0" encoding="utf-8"?>
-<w:document xmlns:wpc="http://schemas.microsoft.com/office/word/2010/wordprocessingCanvas" xmlns:mc="http://schemas.openxmlformats.org/markup-compatibility/2006" xmlns:o="urn:schemas-microsoft-com:office:office" xmlns:r="http://schemas.openxmlformats.org/officeDocument/2006/relationships" xmlns:m="http://schemas.openxmlformats.org/officeDocument/2006/math" xmlns:v="urn:schemas-microsoft-com:vml" xmlns:wp14="http://schemas.microsoft.com/office/word/2010/wordprocessingDrawing" xmlns:wp="http://schemas.openxmlformats.org/drawingml/2006/wordprocessingDrawing" xmlns:w10="urn:schemas-microsoft-com:office:word" xmlns:w="http://schemas.openxmlformats.org/wordprocessingml/2006/main" xmlns:w14="http://schemas.microsoft.com/office/word/2010/wordml" xmlns:w15="http://schemas.microsoft.com/office/word/2012/wordml" xmlns:wpg="http://schemas.microsoft.com/office/word/2010/wordprocessingGroup" xmlns:wpi="http://schemas.microsoft.com/office/word/2010/wordprocessingInk" xmlns:wne="http://schemas.microsoft.com/office/word/2006/wordml" xmlns:wps="http://schemas.microsoft.com/office/word/2010/wordprocessingShape" mc:Ignorable="w14 w15 wp14">
+<w:document xmlns:wpc="http://schemas.microsoft.com/office/word/2010/wordprocessingCanvas" xmlns:cx="http://schemas.microsoft.com/office/drawing/2014/chartex" xmlns:cx1="http://schemas.microsoft.com/office/drawing/2015/9/8/chartex" xmlns:cx2="http://schemas.microsoft.com/office/drawing/2015/10/21/chartex" xmlns:cx3="http://schemas.microsoft.com/office/drawing/2016/5/9/chartex" xmlns:cx4="http://schemas.microsoft.com/office/drawing/2016/5/10/chartex" xmlns:cx5="http://schemas.microsoft.com/office/drawing/2016/5/11/chartex" xmlns:cx6="http://schemas.microsoft.com/office/drawing/2016/5/12/chartex" xmlns:cx7="http://schemas.microsoft.com/office/drawing/2016/5/13/chartex" xmlns:cx8="http://schemas.microsoft.com/office/drawing/2016/5/14/chartex" xmlns:mc="http://schemas.openxmlformats.org/markup-compatibility/2006" xmlns:o="urn:schemas-microsoft-com:office:office" xmlns:r="http://schemas.openxmlformats.org/officeDocument/2006/relationships" xmlns:m="http://schemas.openxmlformats.org/officeDocument/2006/math" xmlns:v="urn:schemas-microsoft-com:vml" xmlns:wp14="http://schemas.microsoft.com/office/word/2010/wordprocessingDrawing" xmlns:wp="http://schemas.openxmlformats.org/drawingml/2006/wordprocessingDrawing" xmlns:w10="urn:schemas-microsoft-com:office:word" xmlns:w="http://schemas.openxmlformats.org/wordprocessingml/2006/main" xmlns:w14="http://schemas.microsoft.com/office/word/2010/wordml" xmlns:w15="http://schemas.microsoft.com/office/word/2012/wordml" xmlns:w16se="http://schemas.microsoft.com/office/word/2015/wordml/symex" xmlns:wpg="http://schemas.microsoft.com/office/word/2010/wordprocessingGroup" xmlns:wpi="http://schemas.microsoft.com/office/word/2010/wordprocessingInk" xmlns:wne="http://schemas.microsoft.com/office/word/2006/wordml" xmlns:wps="http://schemas.microsoft.com/office/word/2010/wordprocessingShape" mc:Ignorable="w14 w15 w16se wp14">
   <w:body>
     <w:p>
       <w:pPr>
@@ -85,9 +85,17 @@
         </w:numPr>
         <w:spacing w:line="276" w:lineRule="auto"/>
       </w:pPr>
+      <w:commentRangeStart w:id="0"/>
       <w:r>
         <w:t>Fix the stupid purple icon somehow</w:t>
       </w:r>
+      <w:commentRangeEnd w:id="0"/>
+      <w:r>
+        <w:rPr>
+          <w:rStyle w:val="CommentReference"/>
+        </w:rPr>
+        <w:commentReference w:id="0"/>
+      </w:r>
     </w:p>
     <w:p>
       <w:pPr>
@@ -124,9 +132,17 @@
         </w:numPr>
         <w:spacing w:line="276" w:lineRule="auto"/>
       </w:pPr>
+      <w:commentRangeStart w:id="1"/>
       <w:r>
         <w:t>Remove Victor???</w:t>
       </w:r>
+      <w:commentRangeEnd w:id="1"/>
+      <w:r>
+        <w:rPr>
+          <w:rStyle w:val="CommentReference"/>
+        </w:rPr>
+        <w:commentReference w:id="1"/>
+      </w:r>
     </w:p>
     <w:p>
       <w:pPr>
@@ -166,6 +182,8 @@
       <w:r>
         <w:t>Maybe delete after a certain amount of time</w:t>
       </w:r>
+      <w:bookmarkStart w:id="2" w:name="_GoBack"/>
+      <w:bookmarkEnd w:id="2"/>
     </w:p>
     <w:p>
       <w:pPr>
@@ -265,8 +283,6 @@
         </w:rPr>
         <w:t>( ͡° ͜ʖ ͡°)</w:t>
       </w:r>
-      <w:bookmarkStart w:id="0" w:name="_GoBack"/>
-      <w:bookmarkEnd w:id="0"/>
     </w:p>
     <w:p>
       <w:pPr>
@@ -283,8 +299,52 @@
 </w:document>
 </file>
 
+<file path=word/comments.xml><?xml version="1.0" encoding="utf-8"?>
+<w:comments xmlns:wpc="http://schemas.microsoft.com/office/word/2010/wordprocessingCanvas" xmlns:cx="http://schemas.microsoft.com/office/drawing/2014/chartex" xmlns:cx1="http://schemas.microsoft.com/office/drawing/2015/9/8/chartex" xmlns:cx2="http://schemas.microsoft.com/office/drawing/2015/10/21/chartex" xmlns:cx3="http://schemas.microsoft.com/office/drawing/2016/5/9/chartex" xmlns:cx4="http://schemas.microsoft.com/office/drawing/2016/5/10/chartex" xmlns:cx5="http://schemas.microsoft.com/office/drawing/2016/5/11/chartex" xmlns:cx6="http://schemas.microsoft.com/office/drawing/2016/5/12/chartex" xmlns:cx7="http://schemas.microsoft.com/office/drawing/2016/5/13/chartex" xmlns:cx8="http://schemas.microsoft.com/office/drawing/2016/5/14/chartex" xmlns:mc="http://schemas.openxmlformats.org/markup-compatibility/2006" xmlns:o="urn:schemas-microsoft-com:office:office" xmlns:r="http://schemas.openxmlformats.org/officeDocument/2006/relationships" xmlns:m="http://schemas.openxmlformats.org/officeDocument/2006/math" xmlns:v="urn:schemas-microsoft-com:vml" xmlns:wp14="http://schemas.microsoft.com/office/word/2010/wordprocessingDrawing" xmlns:wp="http://schemas.openxmlformats.org/drawingml/2006/wordprocessingDrawing" xmlns:w10="urn:schemas-microsoft-com:office:word" xmlns:w="http://schemas.openxmlformats.org/wordprocessingml/2006/main" xmlns:w14="http://schemas.microsoft.com/office/word/2010/wordml" xmlns:w15="http://schemas.microsoft.com/office/word/2012/wordml" xmlns:w16se="http://schemas.microsoft.com/office/word/2015/wordml/symex" xmlns:wpg="http://schemas.microsoft.com/office/word/2010/wordprocessingGroup" xmlns:wpi="http://schemas.microsoft.com/office/word/2010/wordprocessingInk" xmlns:wne="http://schemas.microsoft.com/office/word/2006/wordml" xmlns:wps="http://schemas.microsoft.com/office/word/2010/wordprocessingShape" mc:Ignorable="w14 w15 w16se wp14">
+  <w:comment w:id="0" w:author="chris mccole" w:date="2017-05-22T12:54:00Z" w:initials="cm">
+    <w:p>
+      <w:pPr>
+        <w:pStyle w:val="CommentText"/>
+      </w:pPr>
+      <w:r>
+        <w:rPr>
+          <w:rStyle w:val="CommentReference"/>
+        </w:rPr>
+        <w:annotationRef/>
+      </w:r>
+      <w:r>
+        <w:t>Hell yes.</w:t>
+      </w:r>
+    </w:p>
+  </w:comment>
+  <w:comment w:id="1" w:author="chris mccole" w:date="2017-05-22T12:55:00Z" w:initials="cm">
+    <w:p>
+      <w:pPr>
+        <w:pStyle w:val="CommentText"/>
+      </w:pPr>
+      <w:r>
+        <w:rPr>
+          <w:rStyle w:val="CommentReference"/>
+        </w:rPr>
+        <w:annotationRef/>
+      </w:r>
+      <w:r>
+        <w:t>Not sure if we should or not. He did make a pretty good portion of the site, we should probably ask him.</w:t>
+      </w:r>
+    </w:p>
+  </w:comment>
+</w:comments>
+</file>
+
+<file path=word/commentsExtended.xml><?xml version="1.0" encoding="utf-8"?>
+<w15:commentsEx xmlns:wpc="http://schemas.microsoft.com/office/word/2010/wordprocessingCanvas" xmlns:cx="http://schemas.microsoft.com/office/drawing/2014/chartex" xmlns:cx1="http://schemas.microsoft.com/office/drawing/2015/9/8/chartex" xmlns:cx2="http://schemas.microsoft.com/office/drawing/2015/10/21/chartex" xmlns:cx3="http://schemas.microsoft.com/office/drawing/2016/5/9/chartex" xmlns:cx4="http://schemas.microsoft.com/office/drawing/2016/5/10/chartex" xmlns:cx5="http://schemas.microsoft.com/office/drawing/2016/5/11/chartex" xmlns:cx6="http://schemas.microsoft.com/office/drawing/2016/5/12/chartex" xmlns:cx7="http://schemas.microsoft.com/office/drawing/2016/5/13/chartex" xmlns:cx8="http://schemas.microsoft.com/office/drawing/2016/5/14/chartex" xmlns:mc="http://schemas.openxmlformats.org/markup-compatibility/2006" xmlns:o="urn:schemas-microsoft-com:office:office" xmlns:r="http://schemas.openxmlformats.org/officeDocument/2006/relationships" xmlns:m="http://schemas.openxmlformats.org/officeDocument/2006/math" xmlns:v="urn:schemas-microsoft-com:vml" xmlns:wp14="http://schemas.microsoft.com/office/word/2010/wordprocessingDrawing" xmlns:wp="http://schemas.openxmlformats.org/drawingml/2006/wordprocessingDrawing" xmlns:w10="urn:schemas-microsoft-com:office:word" xmlns:w="http://schemas.openxmlformats.org/wordprocessingml/2006/main" xmlns:w14="http://schemas.microsoft.com/office/word/2010/wordml" xmlns:w15="http://schemas.microsoft.com/office/word/2012/wordml" xmlns:w16se="http://schemas.microsoft.com/office/word/2015/wordml/symex" xmlns:wpg="http://schemas.microsoft.com/office/word/2010/wordprocessingGroup" xmlns:wpi="http://schemas.microsoft.com/office/word/2010/wordprocessingInk" xmlns:wne="http://schemas.microsoft.com/office/word/2006/wordml" xmlns:wps="http://schemas.microsoft.com/office/word/2010/wordprocessingShape" mc:Ignorable="w14 w15 w16se wp14">
+  <w15:commentEx w15:paraId="6BB3A60E" w15:done="0"/>
+  <w15:commentEx w15:paraId="65F65A2C" w15:done="0"/>
+</w15:commentsEx>
+</file>
+
 <file path=word/numbering.xml><?xml version="1.0" encoding="utf-8"?>
-<w:numbering xmlns:wpc="http://schemas.microsoft.com/office/word/2010/wordprocessingCanvas" xmlns:mc="http://schemas.openxmlformats.org/markup-compatibility/2006" xmlns:o="urn:schemas-microsoft-com:office:office" xmlns:r="http://schemas.openxmlformats.org/officeDocument/2006/relationships" xmlns:m="http://schemas.openxmlformats.org/officeDocument/2006/math" xmlns:v="urn:schemas-microsoft-com:vml" xmlns:wp14="http://schemas.microsoft.com/office/word/2010/wordprocessingDrawing" xmlns:wp="http://schemas.openxmlformats.org/drawingml/2006/wordprocessingDrawing" xmlns:w10="urn:schemas-microsoft-com:office:word" xmlns:w="http://schemas.openxmlformats.org/wordprocessingml/2006/main" xmlns:w14="http://schemas.microsoft.com/office/word/2010/wordml" xmlns:w15="http://schemas.microsoft.com/office/word/2012/wordml" xmlns:wpg="http://schemas.microsoft.com/office/word/2010/wordprocessingGroup" xmlns:wpi="http://schemas.microsoft.com/office/word/2010/wordprocessingInk" xmlns:wne="http://schemas.microsoft.com/office/word/2006/wordml" xmlns:wps="http://schemas.microsoft.com/office/word/2010/wordprocessingShape" mc:Ignorable="w14 w15 wp14">
+<w:numbering xmlns:wpc="http://schemas.microsoft.com/office/word/2010/wordprocessingCanvas" xmlns:cx="http://schemas.microsoft.com/office/drawing/2014/chartex" xmlns:cx1="http://schemas.microsoft.com/office/drawing/2015/9/8/chartex" xmlns:cx2="http://schemas.microsoft.com/office/drawing/2015/10/21/chartex" xmlns:cx3="http://schemas.microsoft.com/office/drawing/2016/5/9/chartex" xmlns:cx4="http://schemas.microsoft.com/office/drawing/2016/5/10/chartex" xmlns:cx5="http://schemas.microsoft.com/office/drawing/2016/5/11/chartex" xmlns:cx6="http://schemas.microsoft.com/office/drawing/2016/5/12/chartex" xmlns:cx7="http://schemas.microsoft.com/office/drawing/2016/5/13/chartex" xmlns:cx8="http://schemas.microsoft.com/office/drawing/2016/5/14/chartex" xmlns:mc="http://schemas.openxmlformats.org/markup-compatibility/2006" xmlns:o="urn:schemas-microsoft-com:office:office" xmlns:r="http://schemas.openxmlformats.org/officeDocument/2006/relationships" xmlns:m="http://schemas.openxmlformats.org/officeDocument/2006/math" xmlns:v="urn:schemas-microsoft-com:vml" xmlns:wp14="http://schemas.microsoft.com/office/word/2010/wordprocessingDrawing" xmlns:wp="http://schemas.openxmlformats.org/drawingml/2006/wordprocessingDrawing" xmlns:w10="urn:schemas-microsoft-com:office:word" xmlns:w="http://schemas.openxmlformats.org/wordprocessingml/2006/main" xmlns:w14="http://schemas.microsoft.com/office/word/2010/wordml" xmlns:w15="http://schemas.microsoft.com/office/word/2012/wordml" xmlns:w16se="http://schemas.microsoft.com/office/word/2015/wordml/symex" xmlns:wpg="http://schemas.microsoft.com/office/word/2010/wordprocessingGroup" xmlns:wpi="http://schemas.microsoft.com/office/word/2010/wordprocessingInk" xmlns:wne="http://schemas.microsoft.com/office/word/2006/wordml" xmlns:wps="http://schemas.microsoft.com/office/word/2010/wordprocessingShape" mc:Ignorable="w14 w15 w16se wp14">
   <w:abstractNum w:abstractNumId="0" w15:restartNumberingAfterBreak="0">
     <w:nsid w:val="53D72AC5"/>
     <w:multiLevelType w:val="hybridMultilevel"/>
@@ -404,8 +464,16 @@
 </w:numbering>
 </file>
 
+<file path=word/people.xml><?xml version="1.0" encoding="utf-8"?>
+<w15:people xmlns:wpc="http://schemas.microsoft.com/office/word/2010/wordprocessingCanvas" xmlns:cx="http://schemas.microsoft.com/office/drawing/2014/chartex" xmlns:cx1="http://schemas.microsoft.com/office/drawing/2015/9/8/chartex" xmlns:cx2="http://schemas.microsoft.com/office/drawing/2015/10/21/chartex" xmlns:cx3="http://schemas.microsoft.com/office/drawing/2016/5/9/chartex" xmlns:cx4="http://schemas.microsoft.com/office/drawing/2016/5/10/chartex" xmlns:cx5="http://schemas.microsoft.com/office/drawing/2016/5/11/chartex" xmlns:cx6="http://schemas.microsoft.com/office/drawing/2016/5/12/chartex" xmlns:cx7="http://schemas.microsoft.com/office/drawing/2016/5/13/chartex" xmlns:cx8="http://schemas.microsoft.com/office/drawing/2016/5/14/chartex" xmlns:mc="http://schemas.openxmlformats.org/markup-compatibility/2006" xmlns:o="urn:schemas-microsoft-com:office:office" xmlns:r="http://schemas.openxmlformats.org/officeDocument/2006/relationships" xmlns:m="http://schemas.openxmlformats.org/officeDocument/2006/math" xmlns:v="urn:schemas-microsoft-com:vml" xmlns:wp14="http://schemas.microsoft.com/office/word/2010/wordprocessingDrawing" xmlns:wp="http://schemas.openxmlformats.org/drawingml/2006/wordprocessingDrawing" xmlns:w10="urn:schemas-microsoft-com:office:word" xmlns:w="http://schemas.openxmlformats.org/wordprocessingml/2006/main" xmlns:w14="http://schemas.microsoft.com/office/word/2010/wordml" xmlns:w15="http://schemas.microsoft.com/office/word/2012/wordml" xmlns:w16se="http://schemas.microsoft.com/office/word/2015/wordml/symex" xmlns:wpg="http://schemas.microsoft.com/office/word/2010/wordprocessingGroup" xmlns:wpi="http://schemas.microsoft.com/office/word/2010/wordprocessingInk" xmlns:wne="http://schemas.microsoft.com/office/word/2006/wordml" xmlns:wps="http://schemas.microsoft.com/office/word/2010/wordprocessingShape" mc:Ignorable="w14 w15 w16se wp14">
+  <w15:person w15:author="chris mccole">
+    <w15:presenceInfo w15:providerId="None" w15:userId="chris mccole"/>
+  </w15:person>
+</w15:people>
+</file>
+
 <file path=word/styles.xml><?xml version="1.0" encoding="utf-8"?>
-<w:styles xmlns:mc="http://schemas.openxmlformats.org/markup-compatibility/2006" xmlns:r="http://schemas.openxmlformats.org/officeDocument/2006/relationships" xmlns:w="http://schemas.openxmlformats.org/wordprocessingml/2006/main" xmlns:w14="http://schemas.microsoft.com/office/word/2010/wordml" xmlns:w15="http://schemas.microsoft.com/office/word/2012/wordml" mc:Ignorable="w14 w15">
+<w:styles xmlns:mc="http://schemas.openxmlformats.org/markup-compatibility/2006" xmlns:r="http://schemas.openxmlformats.org/officeDocument/2006/relationships" xmlns:w="http://schemas.openxmlformats.org/wordprocessingml/2006/main" xmlns:w14="http://schemas.microsoft.com/office/word/2010/wordml" xmlns:w15="http://schemas.microsoft.com/office/word/2012/wordml" xmlns:w16se="http://schemas.microsoft.com/office/word/2015/wordml/symex" mc:Ignorable="w14 w15 w16se">
   <w:docDefaults>
     <w:rPrDefault>
       <w:rPr>
@@ -421,7 +489,7 @@
       </w:pPr>
     </w:pPrDefault>
   </w:docDefaults>
-  <w:latentStyles w:defLockedState="0" w:defUIPriority="99" w:defSemiHidden="0" w:defUnhideWhenUsed="0" w:defQFormat="0" w:count="371">
+  <w:latentStyles w:defLockedState="0" w:defUIPriority="99" w:defSemiHidden="0" w:defUnhideWhenUsed="0" w:defQFormat="0" w:count="374">
     <w:lsdException w:name="Normal" w:uiPriority="0" w:qFormat="1"/>
     <w:lsdException w:name="heading 1" w:uiPriority="9" w:qFormat="1"/>
     <w:lsdException w:name="heading 2" w:semiHidden="1" w:uiPriority="9" w:unhideWhenUsed="1" w:qFormat="1"/>
@@ -527,7 +595,6 @@
     <w:lsdException w:name="HTML Sample" w:semiHidden="1" w:unhideWhenUsed="1"/>
     <w:lsdException w:name="HTML Typewriter" w:semiHidden="1" w:unhideWhenUsed="1"/>
     <w:lsdException w:name="HTML Variable" w:semiHidden="1" w:unhideWhenUsed="1"/>
-    <w:lsdException w:name="Normal Table" w:semiHidden="1" w:unhideWhenUsed="1"/>
     <w:lsdException w:name="annotation subject" w:semiHidden="1" w:unhideWhenUsed="1"/>
     <w:lsdException w:name="No List" w:semiHidden="1" w:unhideWhenUsed="1"/>
     <w:lsdException w:name="Outline List 1" w:semiHidden="1" w:unhideWhenUsed="1"/>
@@ -572,7 +639,6 @@
     <w:lsdException w:name="Table Professional" w:semiHidden="1" w:unhideWhenUsed="1"/>
     <w:lsdException w:name="Table Subtle 1" w:semiHidden="1" w:unhideWhenUsed="1"/>
     <w:lsdException w:name="Table Subtle 2" w:semiHidden="1" w:unhideWhenUsed="1"/>
-    <w:lsdException w:name="Table Web 1" w:semiHidden="1" w:unhideWhenUsed="1"/>
     <w:lsdException w:name="Table Web 2" w:semiHidden="1" w:unhideWhenUsed="1"/>
     <w:lsdException w:name="Table Web 3" w:semiHidden="1" w:unhideWhenUsed="1"/>
     <w:lsdException w:name="Balloon Text" w:semiHidden="1" w:unhideWhenUsed="1"/>
@@ -793,6 +859,9 @@
     <w:lsdException w:name="List Table 5 Dark Accent 6" w:uiPriority="50"/>
     <w:lsdException w:name="List Table 6 Colorful Accent 6" w:uiPriority="51"/>
     <w:lsdException w:name="List Table 7 Colorful Accent 6" w:uiPriority="52"/>
+    <w:lsdException w:name="Mention" w:semiHidden="1" w:unhideWhenUsed="1"/>
+    <w:lsdException w:name="Smart Hyperlink" w:semiHidden="1" w:unhideWhenUsed="1"/>
+    <w:lsdException w:name="Hashtag" w:semiHidden="1" w:unhideWhenUsed="1"/>
   </w:latentStyles>
   <w:style w:type="paragraph" w:default="1" w:styleId="Normal">
     <w:name w:val="Normal"/>
@@ -835,6 +904,104 @@
       <w:ind w:left="720"/>
       <w:contextualSpacing/>
     </w:pPr>
+  </w:style>
+  <w:style w:type="character" w:styleId="CommentReference">
+    <w:name w:val="annotation reference"/>
+    <w:basedOn w:val="DefaultParagraphFont"/>
+    <w:uiPriority w:val="99"/>
+    <w:semiHidden/>
+    <w:unhideWhenUsed/>
+    <w:rsid w:val="00DC368C"/>
+    <w:rPr>
+      <w:sz w:val="16"/>
+      <w:szCs w:val="16"/>
+    </w:rPr>
+  </w:style>
+  <w:style w:type="paragraph" w:styleId="CommentText">
+    <w:name w:val="annotation text"/>
+    <w:basedOn w:val="Normal"/>
+    <w:link w:val="CommentTextChar"/>
+    <w:uiPriority w:val="99"/>
+    <w:semiHidden/>
+    <w:unhideWhenUsed/>
+    <w:rsid w:val="00DC368C"/>
+    <w:pPr>
+      <w:spacing w:line="240" w:lineRule="auto"/>
+    </w:pPr>
+    <w:rPr>
+      <w:sz w:val="20"/>
+      <w:szCs w:val="20"/>
+    </w:rPr>
+  </w:style>
+  <w:style w:type="character" w:customStyle="1" w:styleId="CommentTextChar">
+    <w:name w:val="Comment Text Char"/>
+    <w:basedOn w:val="DefaultParagraphFont"/>
+    <w:link w:val="CommentText"/>
+    <w:uiPriority w:val="99"/>
+    <w:semiHidden/>
+    <w:rsid w:val="00DC368C"/>
+    <w:rPr>
+      <w:sz w:val="20"/>
+      <w:szCs w:val="20"/>
+    </w:rPr>
+  </w:style>
+  <w:style w:type="paragraph" w:styleId="CommentSubject">
+    <w:name w:val="annotation subject"/>
+    <w:basedOn w:val="CommentText"/>
+    <w:next w:val="CommentText"/>
+    <w:link w:val="CommentSubjectChar"/>
+    <w:uiPriority w:val="99"/>
+    <w:semiHidden/>
+    <w:unhideWhenUsed/>
+    <w:rsid w:val="00DC368C"/>
+    <w:rPr>
+      <w:b/>
+      <w:bCs/>
+    </w:rPr>
+  </w:style>
+  <w:style w:type="character" w:customStyle="1" w:styleId="CommentSubjectChar">
+    <w:name w:val="Comment Subject Char"/>
+    <w:basedOn w:val="CommentTextChar"/>
+    <w:link w:val="CommentSubject"/>
+    <w:uiPriority w:val="99"/>
+    <w:semiHidden/>
+    <w:rsid w:val="00DC368C"/>
+    <w:rPr>
+      <w:b/>
+      <w:bCs/>
+      <w:sz w:val="20"/>
+      <w:szCs w:val="20"/>
+    </w:rPr>
+  </w:style>
+  <w:style w:type="paragraph" w:styleId="BalloonText">
+    <w:name w:val="Balloon Text"/>
+    <w:basedOn w:val="Normal"/>
+    <w:link w:val="BalloonTextChar"/>
+    <w:uiPriority w:val="99"/>
+    <w:semiHidden/>
+    <w:unhideWhenUsed/>
+    <w:rsid w:val="00DC368C"/>
+    <w:pPr>
+      <w:spacing w:after="0" w:line="240" w:lineRule="auto"/>
+    </w:pPr>
+    <w:rPr>
+      <w:rFonts w:ascii="Segoe UI" w:hAnsi="Segoe UI" w:cs="Segoe UI"/>
+      <w:sz w:val="18"/>
+      <w:szCs w:val="18"/>
+    </w:rPr>
+  </w:style>
+  <w:style w:type="character" w:customStyle="1" w:styleId="BalloonTextChar">
+    <w:name w:val="Balloon Text Char"/>
+    <w:basedOn w:val="DefaultParagraphFont"/>
+    <w:link w:val="BalloonText"/>
+    <w:uiPriority w:val="99"/>
+    <w:semiHidden/>
+    <w:rsid w:val="00DC368C"/>
+    <w:rPr>
+      <w:rFonts w:ascii="Segoe UI" w:hAnsi="Segoe UI" w:cs="Segoe UI"/>
+      <w:sz w:val="18"/>
+      <w:szCs w:val="18"/>
+    </w:rPr>
   </w:style>
 </w:styles>
 </file>

</xml_diff>